<commit_message>
feat(student2): planning and progress and analysis added!
</commit_message>
<xml_diff>
--- a/reports/Student #2/D02/D02 - Student#2 - Analysis report.docx
+++ b/reports/Student #2/D02/D02 - Student#2 - Analysis report.docx
@@ -4547,121 +4547,6 @@
     </w:p>
     <w:p>
       <w:pPr>
-        <w:pStyle w:val="Heading2"/>
-        <w:rPr>
-          <w:b w:val="1"/>
-          <w:sz w:val="26"/>
-          <w:szCs w:val="26"/>
-        </w:rPr>
-      </w:pPr>
-      <w:bookmarkStart w:colFirst="0" w:colLast="0" w:name="_heading=h.4v41ihq09i7" w:id="6"/>
-      <w:bookmarkEnd w:id="6"/>
-      <w:r>
-        <w:rPr>
-          <w:b w:val="1"/>
-          <w:sz w:val="26"/>
-          <w:szCs w:val="26"/>
-          <w:rtl w:val="0"/>
-        </w:rPr>
-        <w:t xml:space="preserve">Requisitos funcionales</w:t>
-      </w:r>
-    </w:p>
-    <w:p>
-      <w:pPr>
-        <w:rPr/>
-      </w:pPr>
-      <w:r>
-        <w:rPr>
-          <w:rtl w:val="0"/>
-        </w:rPr>
-        <w:t xml:space="preserve">Intencionalmente en blanco.</w:t>
-      </w:r>
-    </w:p>
-    <w:p>
-      <w:pPr>
-        <w:pStyle w:val="Heading2"/>
-        <w:rPr>
-          <w:b w:val="1"/>
-          <w:sz w:val="26"/>
-          <w:szCs w:val="26"/>
-        </w:rPr>
-      </w:pPr>
-      <w:bookmarkStart w:colFirst="0" w:colLast="0" w:name="_heading=h.6txsm3o9sb0a" w:id="7"/>
-      <w:bookmarkEnd w:id="7"/>
-      <w:r>
-        <w:rPr>
-          <w:b w:val="1"/>
-          <w:sz w:val="26"/>
-          <w:szCs w:val="26"/>
-          <w:rtl w:val="0"/>
-        </w:rPr>
-        <w:t xml:space="preserve">Requisitos no funcionales</w:t>
-      </w:r>
-    </w:p>
-    <w:p>
-      <w:pPr>
-        <w:rPr/>
-      </w:pPr>
-      <w:r>
-        <w:rPr>
-          <w:rtl w:val="0"/>
-        </w:rPr>
-      </w:r>
-    </w:p>
-    <w:p>
-      <w:pPr>
-        <w:rPr/>
-      </w:pPr>
-      <w:r>
-        <w:rPr>
-          <w:rtl w:val="0"/>
-        </w:rPr>
-        <w:t xml:space="preserve">Intencionalmente en blanco.</w:t>
-      </w:r>
-    </w:p>
-    <w:p>
-      <w:pPr>
-        <w:rPr/>
-      </w:pPr>
-      <w:r>
-        <w:rPr>
-          <w:rtl w:val="0"/>
-        </w:rPr>
-      </w:r>
-    </w:p>
-    <w:p>
-      <w:pPr>
-        <w:pStyle w:val="Heading2"/>
-        <w:rPr>
-          <w:b w:val="1"/>
-          <w:sz w:val="26"/>
-          <w:szCs w:val="26"/>
-        </w:rPr>
-      </w:pPr>
-      <w:bookmarkStart w:colFirst="0" w:colLast="0" w:name="_heading=h.jk11hr8qa7jd" w:id="8"/>
-      <w:bookmarkEnd w:id="8"/>
-      <w:r>
-        <w:rPr>
-          <w:b w:val="1"/>
-          <w:sz w:val="26"/>
-          <w:szCs w:val="26"/>
-          <w:rtl w:val="0"/>
-        </w:rPr>
-        <w:t xml:space="preserve">Requisitos de prueba</w:t>
-      </w:r>
-    </w:p>
-    <w:p>
-      <w:pPr>
-        <w:rPr/>
-      </w:pPr>
-      <w:r>
-        <w:rPr>
-          <w:rtl w:val="0"/>
-        </w:rPr>
-      </w:r>
-    </w:p>
-    <w:p>
-      <w:pPr>
         <w:spacing w:after="120" w:before="120" w:line="240" w:lineRule="auto"/>
         <w:ind w:left="0" w:firstLine="0"/>
         <w:jc w:val="both"/>
@@ -4680,133 +4565,28 @@
           <w:szCs w:val="24"/>
           <w:rtl w:val="0"/>
         </w:rPr>
-        <w:t xml:space="preserve">6) Produce assorted sample data to test your application informally.  The data must include two </w:t>
-      </w:r>
-      <w:r>
-        <w:rPr>
-          <w:rFonts w:ascii="Calibri" w:cs="Calibri" w:eastAsia="Calibri" w:hAnsi="Calibri"/>
-          <w:b w:val="1"/>
-          <w:i w:val="1"/>
-          <w:sz w:val="24"/>
-          <w:szCs w:val="24"/>
-          <w:rtl w:val="0"/>
-        </w:rPr>
-        <w:t xml:space="preserve">customer</w:t>
-      </w:r>
-      <w:r>
-        <w:rPr>
-          <w:rFonts w:ascii="Calibri" w:cs="Calibri" w:eastAsia="Calibri" w:hAnsi="Calibri"/>
-          <w:i w:val="1"/>
-          <w:sz w:val="24"/>
-          <w:szCs w:val="24"/>
-          <w:rtl w:val="0"/>
-        </w:rPr>
-        <w:t xml:space="preserve"> accounts with credentials “</w:t>
-      </w:r>
-      <w:r>
-        <w:rPr>
-          <w:rFonts w:ascii="Calibri" w:cs="Calibri" w:eastAsia="Calibri" w:hAnsi="Calibri"/>
-          <w:b w:val="1"/>
-          <w:i w:val="1"/>
-          <w:sz w:val="24"/>
-          <w:szCs w:val="24"/>
-          <w:rtl w:val="0"/>
-        </w:rPr>
-        <w:t xml:space="preserve">customer1</w:t>
-      </w:r>
-      <w:r>
-        <w:rPr>
-          <w:rFonts w:ascii="Calibri" w:cs="Calibri" w:eastAsia="Calibri" w:hAnsi="Calibri"/>
-          <w:i w:val="1"/>
-          <w:sz w:val="24"/>
-          <w:szCs w:val="24"/>
-          <w:rtl w:val="0"/>
-        </w:rPr>
-        <w:t xml:space="preserve">/</w:t>
-      </w:r>
-      <w:r>
-        <w:rPr>
-          <w:rFonts w:ascii="Calibri" w:cs="Calibri" w:eastAsia="Calibri" w:hAnsi="Calibri"/>
-          <w:b w:val="1"/>
-          <w:i w:val="1"/>
-          <w:sz w:val="24"/>
-          <w:szCs w:val="24"/>
-          <w:rtl w:val="0"/>
-        </w:rPr>
-        <w:t xml:space="preserve">customer1</w:t>
-      </w:r>
-      <w:r>
-        <w:rPr>
-          <w:rFonts w:ascii="Calibri" w:cs="Calibri" w:eastAsia="Calibri" w:hAnsi="Calibri"/>
-          <w:i w:val="1"/>
-          <w:sz w:val="24"/>
-          <w:szCs w:val="24"/>
-          <w:rtl w:val="0"/>
-        </w:rPr>
-        <w:t xml:space="preserve">” and “</w:t>
-      </w:r>
-      <w:r>
-        <w:rPr>
-          <w:rFonts w:ascii="Calibri" w:cs="Calibri" w:eastAsia="Calibri" w:hAnsi="Calibri"/>
-          <w:b w:val="1"/>
-          <w:i w:val="1"/>
-          <w:sz w:val="24"/>
-          <w:szCs w:val="24"/>
-          <w:rtl w:val="0"/>
-        </w:rPr>
-        <w:t xml:space="preserve">customer2</w:t>
-      </w:r>
-      <w:r>
-        <w:rPr>
-          <w:rFonts w:ascii="Calibri" w:cs="Calibri" w:eastAsia="Calibri" w:hAnsi="Calibri"/>
-          <w:i w:val="1"/>
-          <w:sz w:val="24"/>
-          <w:szCs w:val="24"/>
-          <w:rtl w:val="0"/>
-        </w:rPr>
-        <w:t xml:space="preserve">/</w:t>
-      </w:r>
-      <w:r>
-        <w:rPr>
-          <w:rFonts w:ascii="Calibri" w:cs="Calibri" w:eastAsia="Calibri" w:hAnsi="Calibri"/>
-          <w:b w:val="1"/>
-          <w:i w:val="1"/>
-          <w:sz w:val="24"/>
-          <w:szCs w:val="24"/>
-          <w:rtl w:val="0"/>
-        </w:rPr>
-        <w:t xml:space="preserve">customer2</w:t>
-      </w:r>
-      <w:r>
-        <w:rPr>
-          <w:rFonts w:ascii="Calibri" w:cs="Calibri" w:eastAsia="Calibri" w:hAnsi="Calibri"/>
-          <w:i w:val="1"/>
-          <w:sz w:val="24"/>
-          <w:szCs w:val="24"/>
-          <w:rtl w:val="0"/>
-        </w:rPr>
-        <w:t xml:space="preserve">”.  Create an additional customer account with credentials “</w:t>
-      </w:r>
-      <w:r>
-        <w:rPr>
-          <w:rFonts w:ascii="Calibri" w:cs="Calibri" w:eastAsia="Calibri" w:hAnsi="Calibri"/>
-          <w:b w:val="1"/>
-          <w:i w:val="1"/>
-          <w:sz w:val="24"/>
-          <w:szCs w:val="24"/>
-          <w:rtl w:val="0"/>
-        </w:rPr>
-        <w:t xml:space="preserve">customer3/ customer3” </w:t>
-      </w:r>
-      <w:r>
-        <w:rPr>
-          <w:rFonts w:ascii="Calibri" w:cs="Calibri" w:eastAsia="Calibri" w:hAnsi="Calibri"/>
-          <w:i w:val="1"/>
-          <w:sz w:val="24"/>
-          <w:szCs w:val="24"/>
-          <w:rtl w:val="0"/>
-        </w:rPr>
-        <w:t xml:space="preserve">that represents a customer with only profile data.</w:t>
+        <w:t xml:space="preserve">26) The system must include a board to recommend something in the city and/or country of a given airport.  </w:t>
+      </w:r>
+      <w:r>
+        <w:rPr>
+          <w:rFonts w:ascii="Calibri" w:cs="Calibri" w:eastAsia="Calibri" w:hAnsi="Calibri"/>
+          <w:b w:val="1"/>
+          <w:i w:val="1"/>
+          <w:sz w:val="24"/>
+          <w:szCs w:val="24"/>
+          <w:rtl w:val="0"/>
+        </w:rPr>
+        <w:t xml:space="preserve">Recommendations</w:t>
+      </w:r>
+      <w:r>
+        <w:rPr>
+          <w:rFonts w:ascii="Calibri" w:cs="Calibri" w:eastAsia="Calibri" w:hAnsi="Calibri"/>
+          <w:i w:val="1"/>
+          <w:sz w:val="24"/>
+          <w:szCs w:val="24"/>
+          <w:rtl w:val="0"/>
+        </w:rPr>
+        <w:t xml:space="preserve"> can be about experiences, activities, restaurants, accommodation or any other thing that a person may find interesting at the destination. A web service must be used to populate this entity with information about recommendations. Thus, the exact data to store depends on the chosen service, and it is the students' responsibility to define them accordingly.  It is also the students’ responsibility to find the appropriate service; no implicit or explicit liabilities shall be covered by the University of Seville or their individual affiliates if the students contract pay-per-use services!  The students are strongly advised to ensure that the service they choose is free of charge. </w:t>
       </w:r>
     </w:p>
     <w:p>
@@ -5024,8 +4804,90 @@
                   <w:rPr>
                     <w:rtl w:val="0"/>
                   </w:rPr>
-                  <w:t xml:space="preserve">Crear un archivo customer.csv con datos de prueba para los atributos de la Entidad Customer, haciendo uso de la IA para proporcionar datos aleatoriamente.</w:t>
-                </w:r>
+                  <w:t xml:space="preserve">Creación de cuenta para OpenTripMap API</w:t>
+                </w:r>
+              </w:p>
+              <w:p>
+                <w:pPr>
+                  <w:widowControl w:val="0"/>
+                  <w:spacing w:line="240" w:lineRule="auto"/>
+                  <w:rPr/>
+                </w:pPr>
+                <w:r>
+                  <w:rPr>
+                    <w:rtl w:val="0"/>
+                  </w:rPr>
+                </w:r>
+              </w:p>
+              <w:p>
+                <w:pPr>
+                  <w:widowControl w:val="0"/>
+                  <w:spacing w:line="240" w:lineRule="auto"/>
+                  <w:rPr/>
+                </w:pPr>
+                <w:r>
+                  <w:rPr>
+                    <w:rtl w:val="0"/>
+                  </w:rPr>
+                  <w:t xml:space="preserve">Crear una entidad Recommendation</w:t>
+                </w:r>
+              </w:p>
+              <w:p>
+                <w:pPr>
+                  <w:widowControl w:val="0"/>
+                  <w:spacing w:line="240" w:lineRule="auto"/>
+                  <w:rPr/>
+                </w:pPr>
+                <w:r>
+                  <w:rPr>
+                    <w:rtl w:val="0"/>
+                  </w:rPr>
+                </w:r>
+              </w:p>
+              <w:p>
+                <w:pPr>
+                  <w:widowControl w:val="0"/>
+                  <w:spacing w:line="240" w:lineRule="auto"/>
+                  <w:rPr/>
+                </w:pPr>
+                <w:r>
+                  <w:rPr>
+                    <w:rtl w:val="0"/>
+                  </w:rPr>
+                  <w:t xml:space="preserve">Crear un RecommendationService para definir los metodos API</w:t>
+                </w:r>
+              </w:p>
+              <w:p>
+                <w:pPr>
+                  <w:widowControl w:val="0"/>
+                  <w:spacing w:line="240" w:lineRule="auto"/>
+                  <w:rPr/>
+                </w:pPr>
+                <w:r>
+                  <w:rPr>
+                    <w:rtl w:val="0"/>
+                  </w:rPr>
+                </w:r>
+              </w:p>
+              <w:p>
+                <w:pPr>
+                  <w:widowControl w:val="0"/>
+                  <w:spacing w:line="240" w:lineRule="auto"/>
+                  <w:rPr/>
+                </w:pPr>
+                <w:r>
+                  <w:rPr>
+                    <w:rtl w:val="0"/>
+                  </w:rPr>
+                  <w:t xml:space="preserve">Crear un RecommendatioController para manejar la API dentro del sistema</w:t>
+                </w:r>
+              </w:p>
+              <w:p>
+                <w:pPr>
+                  <w:widowControl w:val="0"/>
+                  <w:spacing w:line="240" w:lineRule="auto"/>
+                  <w:rPr/>
+                </w:pPr>
                 <w:r>
                   <w:rPr>
                     <w:rtl w:val="0"/>
@@ -5053,7 +4915,32 @@
                   <w:rPr>
                     <w:rtl w:val="0"/>
                   </w:rPr>
-                  <w:t xml:space="preserve">Poder comprobar que los validadores funcionan correctamente y que todo está perfectamente funcionando.</w:t>
+                  <w:t xml:space="preserve">-OpenTripMap API es gratuita con limitaciones de solicitudes.</w:t>
+                </w:r>
+              </w:p>
+              <w:p>
+                <w:pPr>
+                  <w:widowControl w:val="0"/>
+                  <w:spacing w:line="240" w:lineRule="auto"/>
+                  <w:rPr/>
+                </w:pPr>
+                <w:r>
+                  <w:rPr>
+                    <w:rtl w:val="0"/>
+                  </w:rPr>
+                </w:r>
+              </w:p>
+              <w:p>
+                <w:pPr>
+                  <w:widowControl w:val="0"/>
+                  <w:spacing w:line="240" w:lineRule="auto"/>
+                  <w:ind w:left="0" w:firstLine="0"/>
+                  <w:rPr/>
+                </w:pPr>
+                <w:r>
+                  <w:rPr>
+                    <w:rtl w:val="0"/>
+                  </w:rPr>
                 </w:r>
               </w:p>
             </w:tc>
@@ -5077,7 +4964,7 @@
                   <w:rPr>
                     <w:rtl w:val="0"/>
                   </w:rPr>
-                  <w:t xml:space="preserve">-No se ha encontrado ninguna.</w:t>
+                  <w:t xml:space="preserve">-Se ha intentado implementar pero con fallos de ejecución y debido al tiempo de entrega no se ha completado y llevado a master. Se mantiene en la rama para su futuro desarrollo.</w:t>
                 </w:r>
               </w:p>
             </w:tc>
@@ -5087,6 +4974,561 @@
     </w:sdt>
     <w:p>
       <w:pPr>
+        <w:rPr>
+          <w:rFonts w:ascii="Calibri" w:cs="Calibri" w:eastAsia="Calibri" w:hAnsi="Calibri"/>
+          <w:i w:val="1"/>
+          <w:sz w:val="24"/>
+          <w:szCs w:val="24"/>
+        </w:rPr>
+      </w:pPr>
+      <w:r>
+        <w:rPr>
+          <w:rtl w:val="0"/>
+        </w:rPr>
+      </w:r>
+    </w:p>
+    <w:p>
+      <w:pPr>
+        <w:pStyle w:val="Heading2"/>
+        <w:rPr>
+          <w:b w:val="1"/>
+          <w:sz w:val="26"/>
+          <w:szCs w:val="26"/>
+        </w:rPr>
+      </w:pPr>
+      <w:bookmarkStart w:colFirst="0" w:colLast="0" w:name="_heading=h.4v41ihq09i7" w:id="6"/>
+      <w:bookmarkEnd w:id="6"/>
+      <w:r>
+        <w:rPr>
+          <w:b w:val="1"/>
+          <w:sz w:val="26"/>
+          <w:szCs w:val="26"/>
+          <w:rtl w:val="0"/>
+        </w:rPr>
+        <w:t xml:space="preserve">Requisitos funcionales</w:t>
+      </w:r>
+    </w:p>
+    <w:p>
+      <w:pPr>
+        <w:rPr/>
+      </w:pPr>
+      <w:r>
+        <w:rPr>
+          <w:rtl w:val="0"/>
+        </w:rPr>
+        <w:t xml:space="preserve">Intencionalmente en blanco.</w:t>
+      </w:r>
+    </w:p>
+    <w:p>
+      <w:pPr>
+        <w:pStyle w:val="Heading2"/>
+        <w:rPr>
+          <w:b w:val="1"/>
+          <w:sz w:val="26"/>
+          <w:szCs w:val="26"/>
+        </w:rPr>
+      </w:pPr>
+      <w:bookmarkStart w:colFirst="0" w:colLast="0" w:name="_heading=h.6txsm3o9sb0a" w:id="7"/>
+      <w:bookmarkEnd w:id="7"/>
+      <w:r>
+        <w:rPr>
+          <w:b w:val="1"/>
+          <w:sz w:val="26"/>
+          <w:szCs w:val="26"/>
+          <w:rtl w:val="0"/>
+        </w:rPr>
+        <w:t xml:space="preserve">Requisitos no funcionales</w:t>
+      </w:r>
+    </w:p>
+    <w:p>
+      <w:pPr>
+        <w:rPr/>
+      </w:pPr>
+      <w:r>
+        <w:rPr>
+          <w:rtl w:val="0"/>
+        </w:rPr>
+      </w:r>
+    </w:p>
+    <w:p>
+      <w:pPr>
+        <w:rPr/>
+      </w:pPr>
+      <w:r>
+        <w:rPr>
+          <w:rtl w:val="0"/>
+        </w:rPr>
+        <w:t xml:space="preserve">Intencionalmente en blanco.</w:t>
+      </w:r>
+    </w:p>
+    <w:p>
+      <w:pPr>
+        <w:rPr/>
+      </w:pPr>
+      <w:r>
+        <w:rPr>
+          <w:rtl w:val="0"/>
+        </w:rPr>
+      </w:r>
+    </w:p>
+    <w:p>
+      <w:pPr>
+        <w:pStyle w:val="Heading2"/>
+        <w:rPr>
+          <w:b w:val="1"/>
+          <w:sz w:val="26"/>
+          <w:szCs w:val="26"/>
+        </w:rPr>
+      </w:pPr>
+      <w:bookmarkStart w:colFirst="0" w:colLast="0" w:name="_heading=h.jk11hr8qa7jd" w:id="8"/>
+      <w:bookmarkEnd w:id="8"/>
+      <w:r>
+        <w:rPr>
+          <w:b w:val="1"/>
+          <w:sz w:val="26"/>
+          <w:szCs w:val="26"/>
+          <w:rtl w:val="0"/>
+        </w:rPr>
+        <w:t xml:space="preserve">Requisitos de prueba</w:t>
+      </w:r>
+    </w:p>
+    <w:p>
+      <w:pPr>
+        <w:rPr/>
+      </w:pPr>
+      <w:r>
+        <w:rPr>
+          <w:rtl w:val="0"/>
+        </w:rPr>
+      </w:r>
+    </w:p>
+    <w:p>
+      <w:pPr>
+        <w:spacing w:after="120" w:before="120" w:line="240" w:lineRule="auto"/>
+        <w:ind w:left="0" w:firstLine="0"/>
+        <w:jc w:val="both"/>
+        <w:rPr>
+          <w:rFonts w:ascii="Calibri" w:cs="Calibri" w:eastAsia="Calibri" w:hAnsi="Calibri"/>
+          <w:i w:val="1"/>
+          <w:sz w:val="24"/>
+          <w:szCs w:val="24"/>
+        </w:rPr>
+      </w:pPr>
+      <w:r>
+        <w:rPr>
+          <w:rFonts w:ascii="Calibri" w:cs="Calibri" w:eastAsia="Calibri" w:hAnsi="Calibri"/>
+          <w:i w:val="1"/>
+          <w:sz w:val="24"/>
+          <w:szCs w:val="24"/>
+          <w:rtl w:val="0"/>
+        </w:rPr>
+        <w:t xml:space="preserve">6) Produce assorted sample data to test your application informally.  The data must include two </w:t>
+      </w:r>
+      <w:r>
+        <w:rPr>
+          <w:rFonts w:ascii="Calibri" w:cs="Calibri" w:eastAsia="Calibri" w:hAnsi="Calibri"/>
+          <w:b w:val="1"/>
+          <w:i w:val="1"/>
+          <w:sz w:val="24"/>
+          <w:szCs w:val="24"/>
+          <w:rtl w:val="0"/>
+        </w:rPr>
+        <w:t xml:space="preserve">customer</w:t>
+      </w:r>
+      <w:r>
+        <w:rPr>
+          <w:rFonts w:ascii="Calibri" w:cs="Calibri" w:eastAsia="Calibri" w:hAnsi="Calibri"/>
+          <w:i w:val="1"/>
+          <w:sz w:val="24"/>
+          <w:szCs w:val="24"/>
+          <w:rtl w:val="0"/>
+        </w:rPr>
+        <w:t xml:space="preserve"> accounts with credentials “</w:t>
+      </w:r>
+      <w:r>
+        <w:rPr>
+          <w:rFonts w:ascii="Calibri" w:cs="Calibri" w:eastAsia="Calibri" w:hAnsi="Calibri"/>
+          <w:b w:val="1"/>
+          <w:i w:val="1"/>
+          <w:sz w:val="24"/>
+          <w:szCs w:val="24"/>
+          <w:rtl w:val="0"/>
+        </w:rPr>
+        <w:t xml:space="preserve">customer1</w:t>
+      </w:r>
+      <w:r>
+        <w:rPr>
+          <w:rFonts w:ascii="Calibri" w:cs="Calibri" w:eastAsia="Calibri" w:hAnsi="Calibri"/>
+          <w:i w:val="1"/>
+          <w:sz w:val="24"/>
+          <w:szCs w:val="24"/>
+          <w:rtl w:val="0"/>
+        </w:rPr>
+        <w:t xml:space="preserve">/</w:t>
+      </w:r>
+      <w:r>
+        <w:rPr>
+          <w:rFonts w:ascii="Calibri" w:cs="Calibri" w:eastAsia="Calibri" w:hAnsi="Calibri"/>
+          <w:b w:val="1"/>
+          <w:i w:val="1"/>
+          <w:sz w:val="24"/>
+          <w:szCs w:val="24"/>
+          <w:rtl w:val="0"/>
+        </w:rPr>
+        <w:t xml:space="preserve">customer1</w:t>
+      </w:r>
+      <w:r>
+        <w:rPr>
+          <w:rFonts w:ascii="Calibri" w:cs="Calibri" w:eastAsia="Calibri" w:hAnsi="Calibri"/>
+          <w:i w:val="1"/>
+          <w:sz w:val="24"/>
+          <w:szCs w:val="24"/>
+          <w:rtl w:val="0"/>
+        </w:rPr>
+        <w:t xml:space="preserve">” and “</w:t>
+      </w:r>
+      <w:r>
+        <w:rPr>
+          <w:rFonts w:ascii="Calibri" w:cs="Calibri" w:eastAsia="Calibri" w:hAnsi="Calibri"/>
+          <w:b w:val="1"/>
+          <w:i w:val="1"/>
+          <w:sz w:val="24"/>
+          <w:szCs w:val="24"/>
+          <w:rtl w:val="0"/>
+        </w:rPr>
+        <w:t xml:space="preserve">customer2</w:t>
+      </w:r>
+      <w:r>
+        <w:rPr>
+          <w:rFonts w:ascii="Calibri" w:cs="Calibri" w:eastAsia="Calibri" w:hAnsi="Calibri"/>
+          <w:i w:val="1"/>
+          <w:sz w:val="24"/>
+          <w:szCs w:val="24"/>
+          <w:rtl w:val="0"/>
+        </w:rPr>
+        <w:t xml:space="preserve">/</w:t>
+      </w:r>
+      <w:r>
+        <w:rPr>
+          <w:rFonts w:ascii="Calibri" w:cs="Calibri" w:eastAsia="Calibri" w:hAnsi="Calibri"/>
+          <w:b w:val="1"/>
+          <w:i w:val="1"/>
+          <w:sz w:val="24"/>
+          <w:szCs w:val="24"/>
+          <w:rtl w:val="0"/>
+        </w:rPr>
+        <w:t xml:space="preserve">customer2</w:t>
+      </w:r>
+      <w:r>
+        <w:rPr>
+          <w:rFonts w:ascii="Calibri" w:cs="Calibri" w:eastAsia="Calibri" w:hAnsi="Calibri"/>
+          <w:i w:val="1"/>
+          <w:sz w:val="24"/>
+          <w:szCs w:val="24"/>
+          <w:rtl w:val="0"/>
+        </w:rPr>
+        <w:t xml:space="preserve">”.  Create an additional customer account with credentials “</w:t>
+      </w:r>
+      <w:r>
+        <w:rPr>
+          <w:rFonts w:ascii="Calibri" w:cs="Calibri" w:eastAsia="Calibri" w:hAnsi="Calibri"/>
+          <w:b w:val="1"/>
+          <w:i w:val="1"/>
+          <w:sz w:val="24"/>
+          <w:szCs w:val="24"/>
+          <w:rtl w:val="0"/>
+        </w:rPr>
+        <w:t xml:space="preserve">customer3/ customer3” </w:t>
+      </w:r>
+      <w:r>
+        <w:rPr>
+          <w:rFonts w:ascii="Calibri" w:cs="Calibri" w:eastAsia="Calibri" w:hAnsi="Calibri"/>
+          <w:i w:val="1"/>
+          <w:sz w:val="24"/>
+          <w:szCs w:val="24"/>
+          <w:rtl w:val="0"/>
+        </w:rPr>
+        <w:t xml:space="preserve">that represents a customer with only profile data.</w:t>
+      </w:r>
+    </w:p>
+    <w:p>
+      <w:pPr>
+        <w:widowControl w:val="0"/>
+        <w:spacing w:line="240" w:lineRule="auto"/>
+        <w:rPr>
+          <w:b w:val="1"/>
+        </w:rPr>
+      </w:pPr>
+      <w:r>
+        <w:rPr>
+          <w:rtl w:val="0"/>
+        </w:rPr>
+      </w:r>
+    </w:p>
+    <w:sdt>
+      <w:sdtPr>
+        <w:lock w:val="contentLocked"/>
+        <w:tag w:val="goog_rdk_4"/>
+      </w:sdtPr>
+      <w:sdtContent>
+        <w:tbl>
+          <w:tblPr>
+            <w:tblStyle w:val="Table8"/>
+            <w:tblW w:w="9360.0" w:type="dxa"/>
+            <w:jc w:val="left"/>
+            <w:tblBorders>
+              <w:top w:color="000000" w:space="0" w:sz="8" w:val="single"/>
+              <w:left w:color="000000" w:space="0" w:sz="8" w:val="single"/>
+              <w:bottom w:color="000000" w:space="0" w:sz="8" w:val="single"/>
+              <w:right w:color="000000" w:space="0" w:sz="8" w:val="single"/>
+              <w:insideH w:color="000000" w:space="0" w:sz="8" w:val="single"/>
+              <w:insideV w:color="000000" w:space="0" w:sz="8" w:val="single"/>
+            </w:tblBorders>
+            <w:tblLayout w:type="fixed"/>
+            <w:tblLook w:val="0600"/>
+          </w:tblPr>
+          <w:tblGrid>
+            <w:gridCol w:w="1470"/>
+            <w:gridCol w:w="3210"/>
+            <w:gridCol w:w="2340"/>
+            <w:gridCol w:w="2340"/>
+            <w:tblGridChange w:id="0">
+              <w:tblGrid>
+                <w:gridCol w:w="1470"/>
+                <w:gridCol w:w="3210"/>
+                <w:gridCol w:w="2340"/>
+                <w:gridCol w:w="2340"/>
+              </w:tblGrid>
+            </w:tblGridChange>
+          </w:tblGrid>
+          <w:tr>
+            <w:trPr>
+              <w:cantSplit w:val="0"/>
+              <w:tblHeader w:val="0"/>
+            </w:trPr>
+            <w:tc>
+              <w:tcPr>
+                <w:shd w:fill="d9d2e9" w:val="clear"/>
+                <w:tcMar>
+                  <w:top w:w="100.0" w:type="dxa"/>
+                  <w:left w:w="100.0" w:type="dxa"/>
+                  <w:bottom w:w="100.0" w:type="dxa"/>
+                  <w:right w:w="100.0" w:type="dxa"/>
+                </w:tcMar>
+              </w:tcPr>
+              <w:p>
+                <w:pPr>
+                  <w:widowControl w:val="0"/>
+                  <w:spacing w:line="240" w:lineRule="auto"/>
+                  <w:jc w:val="center"/>
+                  <w:rPr>
+                    <w:b w:val="1"/>
+                  </w:rPr>
+                </w:pPr>
+                <w:r>
+                  <w:rPr>
+                    <w:b w:val="1"/>
+                    <w:rtl w:val="0"/>
+                  </w:rPr>
+                  <w:t xml:space="preserve">Alternativa</w:t>
+                </w:r>
+              </w:p>
+            </w:tc>
+            <w:tc>
+              <w:tcPr>
+                <w:shd w:fill="d9d2e9" w:val="clear"/>
+                <w:tcMar>
+                  <w:top w:w="100.0" w:type="dxa"/>
+                  <w:left w:w="100.0" w:type="dxa"/>
+                  <w:bottom w:w="100.0" w:type="dxa"/>
+                  <w:right w:w="100.0" w:type="dxa"/>
+                </w:tcMar>
+              </w:tcPr>
+              <w:p>
+                <w:pPr>
+                  <w:widowControl w:val="0"/>
+                  <w:spacing w:line="240" w:lineRule="auto"/>
+                  <w:rPr>
+                    <w:b w:val="1"/>
+                  </w:rPr>
+                </w:pPr>
+                <w:r>
+                  <w:rPr>
+                    <w:b w:val="1"/>
+                    <w:rtl w:val="0"/>
+                  </w:rPr>
+                  <w:t xml:space="preserve">Descripción</w:t>
+                </w:r>
+              </w:p>
+            </w:tc>
+            <w:tc>
+              <w:tcPr>
+                <w:shd w:fill="d9d2e9" w:val="clear"/>
+                <w:tcMar>
+                  <w:top w:w="100.0" w:type="dxa"/>
+                  <w:left w:w="100.0" w:type="dxa"/>
+                  <w:bottom w:w="100.0" w:type="dxa"/>
+                  <w:right w:w="100.0" w:type="dxa"/>
+                </w:tcMar>
+              </w:tcPr>
+              <w:p>
+                <w:pPr>
+                  <w:widowControl w:val="0"/>
+                  <w:spacing w:line="240" w:lineRule="auto"/>
+                  <w:rPr>
+                    <w:b w:val="1"/>
+                  </w:rPr>
+                </w:pPr>
+                <w:r>
+                  <w:rPr>
+                    <w:b w:val="1"/>
+                    <w:rtl w:val="0"/>
+                  </w:rPr>
+                  <w:t xml:space="preserve">Ventajas</w:t>
+                </w:r>
+              </w:p>
+            </w:tc>
+            <w:tc>
+              <w:tcPr>
+                <w:shd w:fill="d9d2e9" w:val="clear"/>
+                <w:tcMar>
+                  <w:top w:w="100.0" w:type="dxa"/>
+                  <w:left w:w="100.0" w:type="dxa"/>
+                  <w:bottom w:w="100.0" w:type="dxa"/>
+                  <w:right w:w="100.0" w:type="dxa"/>
+                </w:tcMar>
+              </w:tcPr>
+              <w:p>
+                <w:pPr>
+                  <w:widowControl w:val="0"/>
+                  <w:spacing w:line="240" w:lineRule="auto"/>
+                  <w:rPr>
+                    <w:b w:val="1"/>
+                  </w:rPr>
+                </w:pPr>
+                <w:r>
+                  <w:rPr>
+                    <w:b w:val="1"/>
+                    <w:rtl w:val="0"/>
+                  </w:rPr>
+                  <w:t xml:space="preserve">Desventajas</w:t>
+                </w:r>
+              </w:p>
+            </w:tc>
+          </w:tr>
+          <w:tr>
+            <w:trPr>
+              <w:cantSplit w:val="0"/>
+              <w:tblHeader w:val="0"/>
+            </w:trPr>
+            <w:tc>
+              <w:tcPr>
+                <w:shd w:fill="auto" w:val="clear"/>
+                <w:tcMar>
+                  <w:top w:w="100.0" w:type="dxa"/>
+                  <w:left w:w="100.0" w:type="dxa"/>
+                  <w:bottom w:w="100.0" w:type="dxa"/>
+                  <w:right w:w="100.0" w:type="dxa"/>
+                </w:tcMar>
+              </w:tcPr>
+              <w:p>
+                <w:pPr>
+                  <w:widowControl w:val="0"/>
+                  <w:spacing w:line="240" w:lineRule="auto"/>
+                  <w:jc w:val="center"/>
+                  <w:rPr/>
+                </w:pPr>
+                <w:r>
+                  <w:rPr>
+                    <w:rtl w:val="0"/>
+                  </w:rPr>
+                  <w:t xml:space="preserve">1</w:t>
+                </w:r>
+              </w:p>
+            </w:tc>
+            <w:tc>
+              <w:tcPr>
+                <w:shd w:fill="auto" w:val="clear"/>
+                <w:tcMar>
+                  <w:top w:w="100.0" w:type="dxa"/>
+                  <w:left w:w="100.0" w:type="dxa"/>
+                  <w:bottom w:w="100.0" w:type="dxa"/>
+                  <w:right w:w="100.0" w:type="dxa"/>
+                </w:tcMar>
+              </w:tcPr>
+              <w:p>
+                <w:pPr>
+                  <w:widowControl w:val="0"/>
+                  <w:spacing w:line="240" w:lineRule="auto"/>
+                  <w:rPr/>
+                </w:pPr>
+                <w:r>
+                  <w:rPr>
+                    <w:rtl w:val="0"/>
+                  </w:rPr>
+                  <w:t xml:space="preserve">Crear un archivo customer.csv con datos de prueba para los atributos de la Entidad Customer, haciendo uso de la IA para proporcionar datos aleatoriamente.</w:t>
+                </w:r>
+                <w:r>
+                  <w:rPr>
+                    <w:rtl w:val="0"/>
+                  </w:rPr>
+                </w:r>
+              </w:p>
+            </w:tc>
+            <w:tc>
+              <w:tcPr>
+                <w:shd w:fill="auto" w:val="clear"/>
+                <w:tcMar>
+                  <w:top w:w="100.0" w:type="dxa"/>
+                  <w:left w:w="100.0" w:type="dxa"/>
+                  <w:bottom w:w="100.0" w:type="dxa"/>
+                  <w:right w:w="100.0" w:type="dxa"/>
+                </w:tcMar>
+              </w:tcPr>
+              <w:p>
+                <w:pPr>
+                  <w:widowControl w:val="0"/>
+                  <w:spacing w:line="240" w:lineRule="auto"/>
+                  <w:rPr/>
+                </w:pPr>
+                <w:r>
+                  <w:rPr>
+                    <w:rtl w:val="0"/>
+                  </w:rPr>
+                  <w:t xml:space="preserve">Poder comprobar que los validadores funcionan correctamente y que todo está perfectamente funcionando.</w:t>
+                </w:r>
+              </w:p>
+            </w:tc>
+            <w:tc>
+              <w:tcPr>
+                <w:shd w:fill="auto" w:val="clear"/>
+                <w:tcMar>
+                  <w:top w:w="100.0" w:type="dxa"/>
+                  <w:left w:w="100.0" w:type="dxa"/>
+                  <w:bottom w:w="100.0" w:type="dxa"/>
+                  <w:right w:w="100.0" w:type="dxa"/>
+                </w:tcMar>
+              </w:tcPr>
+              <w:p>
+                <w:pPr>
+                  <w:widowControl w:val="0"/>
+                  <w:spacing w:line="240" w:lineRule="auto"/>
+                  <w:rPr/>
+                </w:pPr>
+                <w:r>
+                  <w:rPr>
+                    <w:rtl w:val="0"/>
+                  </w:rPr>
+                  <w:t xml:space="preserve">-No se ha encontrado ninguna.</w:t>
+                </w:r>
+              </w:p>
+            </w:tc>
+          </w:tr>
+        </w:tbl>
+      </w:sdtContent>
+    </w:sdt>
+    <w:p>
+      <w:pPr>
         <w:rPr/>
       </w:pPr>
       <w:r>
@@ -5243,7 +5685,7 @@
     </w:p>
     <w:tbl>
       <w:tblPr>
-        <w:tblStyle w:val="Table8"/>
+        <w:tblStyle w:val="Table9"/>
         <w:tblW w:w="9360.0" w:type="dxa"/>
         <w:jc w:val="left"/>
         <w:tblBorders>
@@ -5616,389 +6058,6 @@
     <w:sdt>
       <w:sdtPr>
         <w:lock w:val="contentLocked"/>
-        <w:tag w:val="goog_rdk_4"/>
-      </w:sdtPr>
-      <w:sdtContent>
-        <w:tbl>
-          <w:tblPr>
-            <w:tblStyle w:val="Table9"/>
-            <w:tblW w:w="9360.0" w:type="dxa"/>
-            <w:jc w:val="left"/>
-            <w:tblBorders>
-              <w:top w:color="000000" w:space="0" w:sz="8" w:val="single"/>
-              <w:left w:color="000000" w:space="0" w:sz="8" w:val="single"/>
-              <w:bottom w:color="000000" w:space="0" w:sz="8" w:val="single"/>
-              <w:right w:color="000000" w:space="0" w:sz="8" w:val="single"/>
-              <w:insideH w:color="000000" w:space="0" w:sz="8" w:val="single"/>
-              <w:insideV w:color="000000" w:space="0" w:sz="8" w:val="single"/>
-            </w:tblBorders>
-            <w:tblLayout w:type="fixed"/>
-            <w:tblLook w:val="0600"/>
-          </w:tblPr>
-          <w:tblGrid>
-            <w:gridCol w:w="1470"/>
-            <w:gridCol w:w="3210"/>
-            <w:gridCol w:w="2340"/>
-            <w:gridCol w:w="2340"/>
-            <w:tblGridChange w:id="0">
-              <w:tblGrid>
-                <w:gridCol w:w="1470"/>
-                <w:gridCol w:w="3210"/>
-                <w:gridCol w:w="2340"/>
-                <w:gridCol w:w="2340"/>
-              </w:tblGrid>
-            </w:tblGridChange>
-          </w:tblGrid>
-          <w:tr>
-            <w:trPr>
-              <w:cantSplit w:val="0"/>
-              <w:tblHeader w:val="0"/>
-            </w:trPr>
-            <w:tc>
-              <w:tcPr>
-                <w:shd w:fill="d9d2e9" w:val="clear"/>
-                <w:tcMar>
-                  <w:top w:w="100.0" w:type="dxa"/>
-                  <w:left w:w="100.0" w:type="dxa"/>
-                  <w:bottom w:w="100.0" w:type="dxa"/>
-                  <w:right w:w="100.0" w:type="dxa"/>
-                </w:tcMar>
-              </w:tcPr>
-              <w:p>
-                <w:pPr>
-                  <w:widowControl w:val="0"/>
-                  <w:spacing w:line="240" w:lineRule="auto"/>
-                  <w:jc w:val="center"/>
-                  <w:rPr>
-                    <w:b w:val="1"/>
-                  </w:rPr>
-                </w:pPr>
-                <w:r>
-                  <w:rPr>
-                    <w:b w:val="1"/>
-                    <w:rtl w:val="0"/>
-                  </w:rPr>
-                  <w:t xml:space="preserve">Alternativa</w:t>
-                </w:r>
-              </w:p>
-            </w:tc>
-            <w:tc>
-              <w:tcPr>
-                <w:shd w:fill="d9d2e9" w:val="clear"/>
-                <w:tcMar>
-                  <w:top w:w="100.0" w:type="dxa"/>
-                  <w:left w:w="100.0" w:type="dxa"/>
-                  <w:bottom w:w="100.0" w:type="dxa"/>
-                  <w:right w:w="100.0" w:type="dxa"/>
-                </w:tcMar>
-              </w:tcPr>
-              <w:p>
-                <w:pPr>
-                  <w:widowControl w:val="0"/>
-                  <w:spacing w:line="240" w:lineRule="auto"/>
-                  <w:rPr>
-                    <w:b w:val="1"/>
-                  </w:rPr>
-                </w:pPr>
-                <w:r>
-                  <w:rPr>
-                    <w:b w:val="1"/>
-                    <w:rtl w:val="0"/>
-                  </w:rPr>
-                  <w:t xml:space="preserve">Descripción</w:t>
-                </w:r>
-              </w:p>
-            </w:tc>
-            <w:tc>
-              <w:tcPr>
-                <w:shd w:fill="d9d2e9" w:val="clear"/>
-                <w:tcMar>
-                  <w:top w:w="100.0" w:type="dxa"/>
-                  <w:left w:w="100.0" w:type="dxa"/>
-                  <w:bottom w:w="100.0" w:type="dxa"/>
-                  <w:right w:w="100.0" w:type="dxa"/>
-                </w:tcMar>
-              </w:tcPr>
-              <w:p>
-                <w:pPr>
-                  <w:widowControl w:val="0"/>
-                  <w:spacing w:line="240" w:lineRule="auto"/>
-                  <w:rPr>
-                    <w:b w:val="1"/>
-                  </w:rPr>
-                </w:pPr>
-                <w:r>
-                  <w:rPr>
-                    <w:b w:val="1"/>
-                    <w:rtl w:val="0"/>
-                  </w:rPr>
-                  <w:t xml:space="preserve">Ventajas</w:t>
-                </w:r>
-              </w:p>
-            </w:tc>
-            <w:tc>
-              <w:tcPr>
-                <w:shd w:fill="d9d2e9" w:val="clear"/>
-                <w:tcMar>
-                  <w:top w:w="100.0" w:type="dxa"/>
-                  <w:left w:w="100.0" w:type="dxa"/>
-                  <w:bottom w:w="100.0" w:type="dxa"/>
-                  <w:right w:w="100.0" w:type="dxa"/>
-                </w:tcMar>
-              </w:tcPr>
-              <w:p>
-                <w:pPr>
-                  <w:widowControl w:val="0"/>
-                  <w:spacing w:line="240" w:lineRule="auto"/>
-                  <w:rPr>
-                    <w:b w:val="1"/>
-                  </w:rPr>
-                </w:pPr>
-                <w:r>
-                  <w:rPr>
-                    <w:b w:val="1"/>
-                    <w:rtl w:val="0"/>
-                  </w:rPr>
-                  <w:t xml:space="preserve">Desventajas</w:t>
-                </w:r>
-              </w:p>
-            </w:tc>
-          </w:tr>
-          <w:tr>
-            <w:trPr>
-              <w:cantSplit w:val="0"/>
-              <w:tblHeader w:val="0"/>
-            </w:trPr>
-            <w:tc>
-              <w:tcPr>
-                <w:shd w:fill="auto" w:val="clear"/>
-                <w:tcMar>
-                  <w:top w:w="100.0" w:type="dxa"/>
-                  <w:left w:w="100.0" w:type="dxa"/>
-                  <w:bottom w:w="100.0" w:type="dxa"/>
-                  <w:right w:w="100.0" w:type="dxa"/>
-                </w:tcMar>
-              </w:tcPr>
-              <w:p>
-                <w:pPr>
-                  <w:widowControl w:val="0"/>
-                  <w:spacing w:line="240" w:lineRule="auto"/>
-                  <w:jc w:val="center"/>
-                  <w:rPr/>
-                </w:pPr>
-                <w:r>
-                  <w:rPr>
-                    <w:rtl w:val="0"/>
-                  </w:rPr>
-                  <w:t xml:space="preserve">1</w:t>
-                </w:r>
-              </w:p>
-            </w:tc>
-            <w:tc>
-              <w:tcPr>
-                <w:shd w:fill="auto" w:val="clear"/>
-                <w:tcMar>
-                  <w:top w:w="100.0" w:type="dxa"/>
-                  <w:left w:w="100.0" w:type="dxa"/>
-                  <w:bottom w:w="100.0" w:type="dxa"/>
-                  <w:right w:w="100.0" w:type="dxa"/>
-                </w:tcMar>
-              </w:tcPr>
-              <w:p>
-                <w:pPr>
-                  <w:widowControl w:val="0"/>
-                  <w:spacing w:line="240" w:lineRule="auto"/>
-                  <w:rPr/>
-                </w:pPr>
-                <w:r>
-                  <w:rPr>
-                    <w:rtl w:val="0"/>
-                  </w:rPr>
-                  <w:t xml:space="preserve">Un Customer puede tener varios bookings</w:t>
-                </w:r>
-              </w:p>
-              <w:p>
-                <w:pPr>
-                  <w:widowControl w:val="0"/>
-                  <w:spacing w:line="240" w:lineRule="auto"/>
-                  <w:rPr/>
-                </w:pPr>
-                <w:r>
-                  <w:rPr>
-                    <w:rtl w:val="0"/>
-                  </w:rPr>
-                </w:r>
-              </w:p>
-              <w:p>
-                <w:pPr>
-                  <w:widowControl w:val="0"/>
-                  <w:spacing w:line="240" w:lineRule="auto"/>
-                  <w:rPr/>
-                </w:pPr>
-                <w:r>
-                  <w:rPr>
-                    <w:rtl w:val="0"/>
-                  </w:rPr>
-                  <w:t xml:space="preserve">Varios bookings puede tener varios passengers, de ahí el BookingRecod, que puede tener varios vuelos</w:t>
-                </w:r>
-              </w:p>
-            </w:tc>
-            <w:tc>
-              <w:tcPr>
-                <w:shd w:fill="auto" w:val="clear"/>
-                <w:tcMar>
-                  <w:top w:w="100.0" w:type="dxa"/>
-                  <w:left w:w="100.0" w:type="dxa"/>
-                  <w:bottom w:w="100.0" w:type="dxa"/>
-                  <w:right w:w="100.0" w:type="dxa"/>
-                </w:tcMar>
-              </w:tcPr>
-              <w:p>
-                <w:pPr>
-                  <w:widowControl w:val="0"/>
-                  <w:spacing w:line="240" w:lineRule="auto"/>
-                  <w:rPr/>
-                </w:pPr>
-                <w:r>
-                  <w:rPr>
-                    <w:rtl w:val="0"/>
-                  </w:rPr>
-                  <w:t xml:space="preserve">- Claridad sobre qué hacer en cada tarea.</w:t>
-                </w:r>
-              </w:p>
-            </w:tc>
-            <w:tc>
-              <w:tcPr>
-                <w:shd w:fill="auto" w:val="clear"/>
-                <w:tcMar>
-                  <w:top w:w="100.0" w:type="dxa"/>
-                  <w:left w:w="100.0" w:type="dxa"/>
-                  <w:bottom w:w="100.0" w:type="dxa"/>
-                  <w:right w:w="100.0" w:type="dxa"/>
-                </w:tcMar>
-              </w:tcPr>
-              <w:p>
-                <w:pPr>
-                  <w:widowControl w:val="0"/>
-                  <w:spacing w:line="240" w:lineRule="auto"/>
-                  <w:rPr/>
-                </w:pPr>
-                <w:r>
-                  <w:rPr>
-                    <w:rtl w:val="0"/>
-                  </w:rPr>
-                  <w:t xml:space="preserve">-No se ha encontrado ninguna.</w:t>
-                </w:r>
-              </w:p>
-            </w:tc>
-          </w:tr>
-        </w:tbl>
-      </w:sdtContent>
-    </w:sdt>
-    <w:p>
-      <w:pPr>
-        <w:rPr/>
-      </w:pPr>
-      <w:r>
-        <w:rPr>
-          <w:rtl w:val="0"/>
-        </w:rPr>
-      </w:r>
-    </w:p>
-    <w:p>
-      <w:pPr>
-        <w:rPr/>
-      </w:pPr>
-      <w:r>
-        <w:rPr>
-          <w:b w:val="1"/>
-          <w:rtl w:val="0"/>
-        </w:rPr>
-        <w:t xml:space="preserve">Decisión tomada: </w:t>
-      </w:r>
-      <w:r>
-        <w:rPr>
-          <w:rtl w:val="0"/>
-        </w:rPr>
-        <w:t xml:space="preserve">Se ha seguido la alternativa 1, ya que es la única alternativa que se ha encontrado.</w:t>
-        <w:br w:type="textWrapping"/>
-      </w:r>
-    </w:p>
-    <w:p>
-      <w:pPr>
-        <w:rPr/>
-      </w:pPr>
-      <w:r>
-        <w:rPr>
-          <w:b w:val="1"/>
-          <w:rtl w:val="0"/>
-        </w:rPr>
-        <w:t xml:space="preserve">Fuente:</w:t>
-      </w:r>
-      <w:r>
-        <w:rPr>
-          <w:rtl w:val="0"/>
-        </w:rPr>
-        <w:t xml:space="preserve"> Ninguna.</w:t>
-      </w:r>
-    </w:p>
-    <w:p>
-      <w:pPr>
-        <w:spacing w:after="120" w:before="120" w:line="240" w:lineRule="auto"/>
-        <w:ind w:left="0" w:firstLine="0"/>
-        <w:jc w:val="both"/>
-        <w:rPr>
-          <w:i w:val="1"/>
-        </w:rPr>
-      </w:pPr>
-      <w:r>
-        <w:rPr>
-          <w:rtl w:val="0"/>
-        </w:rPr>
-      </w:r>
-    </w:p>
-    <w:p>
-      <w:pPr>
-        <w:keepNext w:val="1"/>
-        <w:keepLines w:val="1"/>
-        <w:spacing w:after="120" w:before="400" w:lineRule="auto"/>
-        <w:rPr>
-          <w:rFonts w:ascii="Calibri" w:cs="Calibri" w:eastAsia="Calibri" w:hAnsi="Calibri"/>
-          <w:i w:val="1"/>
-          <w:sz w:val="24"/>
-          <w:szCs w:val="24"/>
-        </w:rPr>
-      </w:pPr>
-      <w:bookmarkStart w:colFirst="0" w:colLast="0" w:name="_heading=h.9r8ieexrwg37" w:id="10"/>
-      <w:bookmarkEnd w:id="10"/>
-      <w:r>
-        <w:rPr>
-          <w:rFonts w:ascii="Calibri" w:cs="Calibri" w:eastAsia="Calibri" w:hAnsi="Calibri"/>
-          <w:i w:val="1"/>
-          <w:sz w:val="24"/>
-          <w:szCs w:val="24"/>
-          <w:rtl w:val="0"/>
-        </w:rPr>
-        <w:t xml:space="preserve">24) Produce an analysis report.</w:t>
-      </w:r>
-    </w:p>
-    <w:p>
-      <w:pPr>
-        <w:widowControl w:val="0"/>
-        <w:spacing w:line="240" w:lineRule="auto"/>
-        <w:rPr>
-          <w:b w:val="1"/>
-        </w:rPr>
-      </w:pPr>
-      <w:r>
-        <w:rPr>
-          <w:rtl w:val="0"/>
-        </w:rPr>
-      </w:r>
-    </w:p>
-    <w:sdt>
-      <w:sdtPr>
-        <w:lock w:val="contentLocked"/>
         <w:tag w:val="goog_rdk_5"/>
       </w:sdtPr>
       <w:sdtContent>
@@ -6197,7 +6256,32 @@
                   <w:rPr>
                     <w:rtl w:val="0"/>
                   </w:rPr>
-                  <w:t xml:space="preserve">Hacer un documento analizando todas las tareas por realizar del estudiante 2 en el D02.</w:t>
+                  <w:t xml:space="preserve">Un Customer puede tener varios bookings</w:t>
+                </w:r>
+              </w:p>
+              <w:p>
+                <w:pPr>
+                  <w:widowControl w:val="0"/>
+                  <w:spacing w:line="240" w:lineRule="auto"/>
+                  <w:rPr/>
+                </w:pPr>
+                <w:r>
+                  <w:rPr>
+                    <w:rtl w:val="0"/>
+                  </w:rPr>
+                </w:r>
+              </w:p>
+              <w:p>
+                <w:pPr>
+                  <w:widowControl w:val="0"/>
+                  <w:spacing w:line="240" w:lineRule="auto"/>
+                  <w:rPr/>
+                </w:pPr>
+                <w:r>
+                  <w:rPr>
+                    <w:rtl w:val="0"/>
+                  </w:rPr>
+                  <w:t xml:space="preserve">Varios bookings puede tener varios passengers, de ahí el BookingRecod, que puede tener varios vuelos</w:t>
                 </w:r>
               </w:p>
             </w:tc>
@@ -6221,20 +6305,7 @@
                   <w:rPr>
                     <w:rtl w:val="0"/>
                   </w:rPr>
-                  <w:t xml:space="preserve">- Claridad gracias a las estimaciones de tiempo.</w:t>
-                </w:r>
-              </w:p>
-              <w:p>
-                <w:pPr>
-                  <w:widowControl w:val="0"/>
-                  <w:spacing w:line="240" w:lineRule="auto"/>
-                  <w:rPr/>
-                </w:pPr>
-                <w:r>
-                  <w:rPr>
-                    <w:rtl w:val="0"/>
-                  </w:rPr>
-                  <w:t xml:space="preserve">- Velocidad con la organización del D02.</w:t>
+                  <w:t xml:space="preserve">- Claridad sobre qué hacer en cada tarea.</w:t>
                 </w:r>
               </w:p>
             </w:tc>
@@ -6315,49 +6386,42 @@
     </w:p>
     <w:p>
       <w:pPr>
+        <w:spacing w:after="120" w:before="120" w:line="240" w:lineRule="auto"/>
+        <w:ind w:left="0" w:firstLine="0"/>
+        <w:jc w:val="both"/>
+        <w:rPr>
+          <w:i w:val="1"/>
+        </w:rPr>
+      </w:pPr>
+      <w:r>
+        <w:rPr>
+          <w:rtl w:val="0"/>
+        </w:rPr>
+      </w:r>
+    </w:p>
+    <w:p>
+      <w:pPr>
         <w:keepNext w:val="1"/>
         <w:keepLines w:val="1"/>
         <w:spacing w:after="120" w:before="400" w:lineRule="auto"/>
-        <w:rPr/>
-      </w:pPr>
-      <w:bookmarkStart w:colFirst="0" w:colLast="0" w:name="_heading=h.ho0k8qfe0uxs" w:id="11"/>
-      <w:bookmarkEnd w:id="11"/>
-      <w:r>
-        <w:rPr>
-          <w:rtl w:val="0"/>
-        </w:rPr>
-      </w:r>
-    </w:p>
-    <w:p>
-      <w:pPr>
-        <w:keepNext w:val="1"/>
-        <w:keepLines w:val="1"/>
-        <w:spacing w:after="120" w:before="400" w:lineRule="auto"/>
-        <w:rPr>
-          <w:rFonts w:ascii="Calibri" w:cs="Calibri" w:eastAsia="Calibri" w:hAnsi="Calibri"/>
-          <w:i w:val="1"/>
-          <w:sz w:val="24"/>
-          <w:szCs w:val="24"/>
-        </w:rPr>
-      </w:pPr>
-      <w:bookmarkStart w:colFirst="0" w:colLast="0" w:name="_heading=h.3uek2facj7tp" w:id="12"/>
-      <w:bookmarkEnd w:id="12"/>
-      <w:r>
-        <w:rPr>
-          <w:i w:val="1"/>
-          <w:rtl w:val="0"/>
-        </w:rPr>
-        <w:t xml:space="preserve">25) </w:t>
-      </w:r>
-      <w:r>
-        <w:rPr>
-          <w:rFonts w:ascii="Calibri" w:cs="Calibri" w:eastAsia="Calibri" w:hAnsi="Calibri"/>
-          <w:i w:val="1"/>
-          <w:sz w:val="24"/>
-          <w:szCs w:val="24"/>
-          <w:rtl w:val="0"/>
-        </w:rPr>
-        <w:t xml:space="preserve">Produce a planning and progress report.</w:t>
+        <w:rPr>
+          <w:rFonts w:ascii="Calibri" w:cs="Calibri" w:eastAsia="Calibri" w:hAnsi="Calibri"/>
+          <w:i w:val="1"/>
+          <w:sz w:val="24"/>
+          <w:szCs w:val="24"/>
+        </w:rPr>
+      </w:pPr>
+      <w:bookmarkStart w:colFirst="0" w:colLast="0" w:name="_heading=h.9r8ieexrwg37" w:id="10"/>
+      <w:bookmarkEnd w:id="10"/>
+      <w:r>
+        <w:rPr>
+          <w:rFonts w:ascii="Calibri" w:cs="Calibri" w:eastAsia="Calibri" w:hAnsi="Calibri"/>
+          <w:i w:val="1"/>
+          <w:sz w:val="24"/>
+          <w:szCs w:val="24"/>
+          <w:rtl w:val="0"/>
+        </w:rPr>
+        <w:t xml:space="preserve">24) Produce an analysis report.</w:t>
       </w:r>
     </w:p>
     <w:p>
@@ -6383,6 +6447,384 @@
         <w:tbl>
           <w:tblPr>
             <w:tblStyle w:val="Table11"/>
+            <w:tblW w:w="9360.0" w:type="dxa"/>
+            <w:jc w:val="left"/>
+            <w:tblBorders>
+              <w:top w:color="000000" w:space="0" w:sz="8" w:val="single"/>
+              <w:left w:color="000000" w:space="0" w:sz="8" w:val="single"/>
+              <w:bottom w:color="000000" w:space="0" w:sz="8" w:val="single"/>
+              <w:right w:color="000000" w:space="0" w:sz="8" w:val="single"/>
+              <w:insideH w:color="000000" w:space="0" w:sz="8" w:val="single"/>
+              <w:insideV w:color="000000" w:space="0" w:sz="8" w:val="single"/>
+            </w:tblBorders>
+            <w:tblLayout w:type="fixed"/>
+            <w:tblLook w:val="0600"/>
+          </w:tblPr>
+          <w:tblGrid>
+            <w:gridCol w:w="1470"/>
+            <w:gridCol w:w="3210"/>
+            <w:gridCol w:w="2340"/>
+            <w:gridCol w:w="2340"/>
+            <w:tblGridChange w:id="0">
+              <w:tblGrid>
+                <w:gridCol w:w="1470"/>
+                <w:gridCol w:w="3210"/>
+                <w:gridCol w:w="2340"/>
+                <w:gridCol w:w="2340"/>
+              </w:tblGrid>
+            </w:tblGridChange>
+          </w:tblGrid>
+          <w:tr>
+            <w:trPr>
+              <w:cantSplit w:val="0"/>
+              <w:tblHeader w:val="0"/>
+            </w:trPr>
+            <w:tc>
+              <w:tcPr>
+                <w:shd w:fill="d9d2e9" w:val="clear"/>
+                <w:tcMar>
+                  <w:top w:w="100.0" w:type="dxa"/>
+                  <w:left w:w="100.0" w:type="dxa"/>
+                  <w:bottom w:w="100.0" w:type="dxa"/>
+                  <w:right w:w="100.0" w:type="dxa"/>
+                </w:tcMar>
+              </w:tcPr>
+              <w:p>
+                <w:pPr>
+                  <w:widowControl w:val="0"/>
+                  <w:spacing w:line="240" w:lineRule="auto"/>
+                  <w:jc w:val="center"/>
+                  <w:rPr>
+                    <w:b w:val="1"/>
+                  </w:rPr>
+                </w:pPr>
+                <w:r>
+                  <w:rPr>
+                    <w:b w:val="1"/>
+                    <w:rtl w:val="0"/>
+                  </w:rPr>
+                  <w:t xml:space="preserve">Alternativa</w:t>
+                </w:r>
+              </w:p>
+            </w:tc>
+            <w:tc>
+              <w:tcPr>
+                <w:shd w:fill="d9d2e9" w:val="clear"/>
+                <w:tcMar>
+                  <w:top w:w="100.0" w:type="dxa"/>
+                  <w:left w:w="100.0" w:type="dxa"/>
+                  <w:bottom w:w="100.0" w:type="dxa"/>
+                  <w:right w:w="100.0" w:type="dxa"/>
+                </w:tcMar>
+              </w:tcPr>
+              <w:p>
+                <w:pPr>
+                  <w:widowControl w:val="0"/>
+                  <w:spacing w:line="240" w:lineRule="auto"/>
+                  <w:rPr>
+                    <w:b w:val="1"/>
+                  </w:rPr>
+                </w:pPr>
+                <w:r>
+                  <w:rPr>
+                    <w:b w:val="1"/>
+                    <w:rtl w:val="0"/>
+                  </w:rPr>
+                  <w:t xml:space="preserve">Descripción</w:t>
+                </w:r>
+              </w:p>
+            </w:tc>
+            <w:tc>
+              <w:tcPr>
+                <w:shd w:fill="d9d2e9" w:val="clear"/>
+                <w:tcMar>
+                  <w:top w:w="100.0" w:type="dxa"/>
+                  <w:left w:w="100.0" w:type="dxa"/>
+                  <w:bottom w:w="100.0" w:type="dxa"/>
+                  <w:right w:w="100.0" w:type="dxa"/>
+                </w:tcMar>
+              </w:tcPr>
+              <w:p>
+                <w:pPr>
+                  <w:widowControl w:val="0"/>
+                  <w:spacing w:line="240" w:lineRule="auto"/>
+                  <w:rPr>
+                    <w:b w:val="1"/>
+                  </w:rPr>
+                </w:pPr>
+                <w:r>
+                  <w:rPr>
+                    <w:b w:val="1"/>
+                    <w:rtl w:val="0"/>
+                  </w:rPr>
+                  <w:t xml:space="preserve">Ventajas</w:t>
+                </w:r>
+              </w:p>
+            </w:tc>
+            <w:tc>
+              <w:tcPr>
+                <w:shd w:fill="d9d2e9" w:val="clear"/>
+                <w:tcMar>
+                  <w:top w:w="100.0" w:type="dxa"/>
+                  <w:left w:w="100.0" w:type="dxa"/>
+                  <w:bottom w:w="100.0" w:type="dxa"/>
+                  <w:right w:w="100.0" w:type="dxa"/>
+                </w:tcMar>
+              </w:tcPr>
+              <w:p>
+                <w:pPr>
+                  <w:widowControl w:val="0"/>
+                  <w:spacing w:line="240" w:lineRule="auto"/>
+                  <w:rPr>
+                    <w:b w:val="1"/>
+                  </w:rPr>
+                </w:pPr>
+                <w:r>
+                  <w:rPr>
+                    <w:b w:val="1"/>
+                    <w:rtl w:val="0"/>
+                  </w:rPr>
+                  <w:t xml:space="preserve">Desventajas</w:t>
+                </w:r>
+              </w:p>
+            </w:tc>
+          </w:tr>
+          <w:tr>
+            <w:trPr>
+              <w:cantSplit w:val="0"/>
+              <w:tblHeader w:val="0"/>
+            </w:trPr>
+            <w:tc>
+              <w:tcPr>
+                <w:shd w:fill="auto" w:val="clear"/>
+                <w:tcMar>
+                  <w:top w:w="100.0" w:type="dxa"/>
+                  <w:left w:w="100.0" w:type="dxa"/>
+                  <w:bottom w:w="100.0" w:type="dxa"/>
+                  <w:right w:w="100.0" w:type="dxa"/>
+                </w:tcMar>
+              </w:tcPr>
+              <w:p>
+                <w:pPr>
+                  <w:widowControl w:val="0"/>
+                  <w:spacing w:line="240" w:lineRule="auto"/>
+                  <w:jc w:val="center"/>
+                  <w:rPr/>
+                </w:pPr>
+                <w:r>
+                  <w:rPr>
+                    <w:rtl w:val="0"/>
+                  </w:rPr>
+                  <w:t xml:space="preserve">1</w:t>
+                </w:r>
+              </w:p>
+            </w:tc>
+            <w:tc>
+              <w:tcPr>
+                <w:shd w:fill="auto" w:val="clear"/>
+                <w:tcMar>
+                  <w:top w:w="100.0" w:type="dxa"/>
+                  <w:left w:w="100.0" w:type="dxa"/>
+                  <w:bottom w:w="100.0" w:type="dxa"/>
+                  <w:right w:w="100.0" w:type="dxa"/>
+                </w:tcMar>
+              </w:tcPr>
+              <w:p>
+                <w:pPr>
+                  <w:widowControl w:val="0"/>
+                  <w:spacing w:line="240" w:lineRule="auto"/>
+                  <w:rPr/>
+                </w:pPr>
+                <w:r>
+                  <w:rPr>
+                    <w:rtl w:val="0"/>
+                  </w:rPr>
+                  <w:t xml:space="preserve">Hacer un documento analizando todas las tareas por realizar del estudiante 2 en el D02.</w:t>
+                </w:r>
+              </w:p>
+            </w:tc>
+            <w:tc>
+              <w:tcPr>
+                <w:shd w:fill="auto" w:val="clear"/>
+                <w:tcMar>
+                  <w:top w:w="100.0" w:type="dxa"/>
+                  <w:left w:w="100.0" w:type="dxa"/>
+                  <w:bottom w:w="100.0" w:type="dxa"/>
+                  <w:right w:w="100.0" w:type="dxa"/>
+                </w:tcMar>
+              </w:tcPr>
+              <w:p>
+                <w:pPr>
+                  <w:widowControl w:val="0"/>
+                  <w:spacing w:line="240" w:lineRule="auto"/>
+                  <w:rPr/>
+                </w:pPr>
+                <w:r>
+                  <w:rPr>
+                    <w:rtl w:val="0"/>
+                  </w:rPr>
+                  <w:t xml:space="preserve">- Claridad gracias a las estimaciones de tiempo.</w:t>
+                </w:r>
+              </w:p>
+              <w:p>
+                <w:pPr>
+                  <w:widowControl w:val="0"/>
+                  <w:spacing w:line="240" w:lineRule="auto"/>
+                  <w:rPr/>
+                </w:pPr>
+                <w:r>
+                  <w:rPr>
+                    <w:rtl w:val="0"/>
+                  </w:rPr>
+                  <w:t xml:space="preserve">- Velocidad con la organización del D02.</w:t>
+                </w:r>
+              </w:p>
+            </w:tc>
+            <w:tc>
+              <w:tcPr>
+                <w:shd w:fill="auto" w:val="clear"/>
+                <w:tcMar>
+                  <w:top w:w="100.0" w:type="dxa"/>
+                  <w:left w:w="100.0" w:type="dxa"/>
+                  <w:bottom w:w="100.0" w:type="dxa"/>
+                  <w:right w:w="100.0" w:type="dxa"/>
+                </w:tcMar>
+              </w:tcPr>
+              <w:p>
+                <w:pPr>
+                  <w:widowControl w:val="0"/>
+                  <w:spacing w:line="240" w:lineRule="auto"/>
+                  <w:rPr/>
+                </w:pPr>
+                <w:r>
+                  <w:rPr>
+                    <w:rtl w:val="0"/>
+                  </w:rPr>
+                  <w:t xml:space="preserve">-No se ha encontrado ninguna.</w:t>
+                </w:r>
+              </w:p>
+            </w:tc>
+          </w:tr>
+        </w:tbl>
+      </w:sdtContent>
+    </w:sdt>
+    <w:p>
+      <w:pPr>
+        <w:rPr/>
+      </w:pPr>
+      <w:r>
+        <w:rPr>
+          <w:rtl w:val="0"/>
+        </w:rPr>
+      </w:r>
+    </w:p>
+    <w:p>
+      <w:pPr>
+        <w:rPr/>
+      </w:pPr>
+      <w:r>
+        <w:rPr>
+          <w:b w:val="1"/>
+          <w:rtl w:val="0"/>
+        </w:rPr>
+        <w:t xml:space="preserve">Decisión tomada: </w:t>
+      </w:r>
+      <w:r>
+        <w:rPr>
+          <w:rtl w:val="0"/>
+        </w:rPr>
+        <w:t xml:space="preserve">Se ha seguido la alternativa 1, ya que es la única alternativa que se ha encontrado.</w:t>
+        <w:br w:type="textWrapping"/>
+      </w:r>
+    </w:p>
+    <w:p>
+      <w:pPr>
+        <w:rPr/>
+      </w:pPr>
+      <w:r>
+        <w:rPr>
+          <w:b w:val="1"/>
+          <w:rtl w:val="0"/>
+        </w:rPr>
+        <w:t xml:space="preserve">Fuente:</w:t>
+      </w:r>
+      <w:r>
+        <w:rPr>
+          <w:rtl w:val="0"/>
+        </w:rPr>
+        <w:t xml:space="preserve"> Ninguna.</w:t>
+      </w:r>
+    </w:p>
+    <w:p>
+      <w:pPr>
+        <w:keepNext w:val="1"/>
+        <w:keepLines w:val="1"/>
+        <w:spacing w:after="120" w:before="400" w:lineRule="auto"/>
+        <w:rPr/>
+      </w:pPr>
+      <w:bookmarkStart w:colFirst="0" w:colLast="0" w:name="_heading=h.ho0k8qfe0uxs" w:id="11"/>
+      <w:bookmarkEnd w:id="11"/>
+      <w:r>
+        <w:rPr>
+          <w:rtl w:val="0"/>
+        </w:rPr>
+      </w:r>
+    </w:p>
+    <w:p>
+      <w:pPr>
+        <w:keepNext w:val="1"/>
+        <w:keepLines w:val="1"/>
+        <w:spacing w:after="120" w:before="400" w:lineRule="auto"/>
+        <w:rPr>
+          <w:rFonts w:ascii="Calibri" w:cs="Calibri" w:eastAsia="Calibri" w:hAnsi="Calibri"/>
+          <w:i w:val="1"/>
+          <w:sz w:val="24"/>
+          <w:szCs w:val="24"/>
+        </w:rPr>
+      </w:pPr>
+      <w:bookmarkStart w:colFirst="0" w:colLast="0" w:name="_heading=h.3uek2facj7tp" w:id="12"/>
+      <w:bookmarkEnd w:id="12"/>
+      <w:r>
+        <w:rPr>
+          <w:i w:val="1"/>
+          <w:rtl w:val="0"/>
+        </w:rPr>
+        <w:t xml:space="preserve">25) </w:t>
+      </w:r>
+      <w:r>
+        <w:rPr>
+          <w:rFonts w:ascii="Calibri" w:cs="Calibri" w:eastAsia="Calibri" w:hAnsi="Calibri"/>
+          <w:i w:val="1"/>
+          <w:sz w:val="24"/>
+          <w:szCs w:val="24"/>
+          <w:rtl w:val="0"/>
+        </w:rPr>
+        <w:t xml:space="preserve">Produce a planning and progress report.</w:t>
+      </w:r>
+    </w:p>
+    <w:p>
+      <w:pPr>
+        <w:widowControl w:val="0"/>
+        <w:spacing w:line="240" w:lineRule="auto"/>
+        <w:rPr>
+          <w:b w:val="1"/>
+        </w:rPr>
+      </w:pPr>
+      <w:r>
+        <w:rPr>
+          <w:rtl w:val="0"/>
+        </w:rPr>
+      </w:r>
+    </w:p>
+    <w:sdt>
+      <w:sdtPr>
+        <w:lock w:val="contentLocked"/>
+        <w:tag w:val="goog_rdk_7"/>
+      </w:sdtPr>
+      <w:sdtContent>
+        <w:tbl>
+          <w:tblPr>
+            <w:tblStyle w:val="Table12"/>
             <w:tblW w:w="9360.0" w:type="dxa"/>
             <w:jc w:val="left"/>
             <w:tblBorders>
@@ -7592,6 +8034,19 @@
       </w:tblCellMar>
     </w:tblPr>
   </w:style>
+  <w:style w:type="table" w:styleId="Table12">
+    <w:basedOn w:val="TableNormal"/>
+    <w:tblPr>
+      <w:tblStyleRowBandSize w:val="1"/>
+      <w:tblStyleColBandSize w:val="1"/>
+      <w:tblCellMar>
+        <w:top w:w="100.0" w:type="dxa"/>
+        <w:left w:w="100.0" w:type="dxa"/>
+        <w:bottom w:w="100.0" w:type="dxa"/>
+        <w:right w:w="100.0" w:type="dxa"/>
+      </w:tblCellMar>
+    </w:tblPr>
+  </w:style>
 </w:styles>
 </file>
 
@@ -7917,7 +8372,7 @@
 
 <file path=customXML/item1.xml><?xml version="1.0" encoding="utf-8"?>
 <go:gDocsCustomXmlDataStorage xmlns:go="http://customooxmlschemas.google.com/" xmlns:r="http://schemas.openxmlformats.org/officeDocument/2006/relationships" uri="GoogleDocsCustomDataVersion2">
-  <go:docsCustomData xmlns:go="http://customooxmlschemas.google.com/" roundtripDataSignature="AMtx7mgmUy7usmgNAvt1xvmXmO+zKwZJKg==">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</go:docsCustomData>
+  <go:docsCustomData xmlns:go="http://customooxmlschemas.google.com/" roundtripDataSignature="AMtx7mjiKEgUSEx5EKvvhhmNb/jgInjf1w==">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</go:docsCustomData>
 </go:gDocsCustomXmlDataStorage>
 </file>
 

</xml_diff>